<commit_message>
add style & script files on global
</commit_message>
<xml_diff>
--- a/src/assets/resume/Ankit_Kumar_Sharma_Resume.docx
+++ b/src/assets/resume/Ankit_Kumar_Sharma_Resume.docx
@@ -59,6 +59,24 @@
         </w:rPr>
         <w:t xml:space="preserve">. </w:t>
       </w:r>
+      <w:r>
+        <w:rPr>
+          <w:color w:val="000000"/>
+          <w:sz w:val="20"/>
+          <w:szCs w:val="20"/>
+        </w:rPr>
+        <w:t xml:space="preserve">Web: </w:t>
+      </w:r>
+      <w:hyperlink r:id="rId7" w:history="1">
+        <w:r>
+          <w:rPr>
+            <w:rStyle w:val="Hyperlink"/>
+            <w:sz w:val="20"/>
+            <w:szCs w:val="20"/>
+          </w:rPr>
+          <w:t>https://www.ankitkumarsharma.com/</w:t>
+        </w:r>
+      </w:hyperlink>
     </w:p>
     <w:p>
       <w:pPr>
@@ -77,7 +95,7 @@
         </w:rPr>
         <w:t xml:space="preserve">GitHub: </w:t>
       </w:r>
-      <w:hyperlink r:id="rId7">
+      <w:hyperlink r:id="rId8">
         <w:r>
           <w:rPr>
             <w:color w:val="0000FF"/>
@@ -120,24 +138,6 @@
         </w:rPr>
         <w:t xml:space="preserve">: </w:t>
       </w:r>
-      <w:hyperlink r:id="rId8" w:history="1">
-        <w:r>
-          <w:rPr>
-            <w:rStyle w:val="Hyperlink"/>
-            <w:sz w:val="20"/>
-            <w:szCs w:val="20"/>
-          </w:rPr>
-          <w:t>@ankit_k_sharma</w:t>
-        </w:r>
-      </w:hyperlink>
-      <w:r>
-        <w:rPr>
-          <w:color w:val="000000"/>
-          <w:sz w:val="20"/>
-          <w:szCs w:val="20"/>
-        </w:rPr>
-        <w:t xml:space="preserve">  Dev: </w:t>
-      </w:r>
       <w:hyperlink r:id="rId9" w:history="1">
         <w:r>
           <w:rPr>
@@ -154,6 +154,24 @@
           <w:sz w:val="20"/>
           <w:szCs w:val="20"/>
         </w:rPr>
+        <w:t xml:space="preserve">  Dev: </w:t>
+      </w:r>
+      <w:hyperlink r:id="rId10" w:history="1">
+        <w:r>
+          <w:rPr>
+            <w:rStyle w:val="Hyperlink"/>
+            <w:sz w:val="20"/>
+            <w:szCs w:val="20"/>
+          </w:rPr>
+          <w:t>@ankit_k_sharma</w:t>
+        </w:r>
+      </w:hyperlink>
+      <w:r>
+        <w:rPr>
+          <w:color w:val="000000"/>
+          <w:sz w:val="20"/>
+          <w:szCs w:val="20"/>
+        </w:rPr>
         <w:t xml:space="preserve"> </w:t>
       </w:r>
       <w:r>
@@ -167,7 +185,7 @@
       <w:r>
         <w:t xml:space="preserve"> </w:t>
       </w:r>
-      <w:hyperlink r:id="rId10" w:history="1">
+      <w:hyperlink r:id="rId11" w:history="1">
         <w:r>
           <w:rPr>
             <w:rStyle w:val="Hyperlink"/>
@@ -259,7 +277,7 @@
                         <pic:cNvPicPr preferRelativeResize="0"/>
                       </pic:nvPicPr>
                       <pic:blipFill>
-                        <a:blip r:embed="rId11"/>
+                        <a:blip r:embed="rId12"/>
                         <a:srcRect/>
                         <a:stretch>
                           <a:fillRect/>
@@ -448,7 +466,23 @@
           <w:sz w:val="20"/>
           <w:szCs w:val="20"/>
         </w:rPr>
-        <w:t xml:space="preserve">UI/Web Developer with over </w:t>
+        <w:t>UI/Web Developer</w:t>
+      </w:r>
+      <w:r>
+        <w:rPr>
+          <w:color w:val="000000"/>
+          <w:sz w:val="20"/>
+          <w:szCs w:val="20"/>
+        </w:rPr>
+        <w:t>/Backend Development</w:t>
+      </w:r>
+      <w:r>
+        <w:rPr>
+          <w:color w:val="000000"/>
+          <w:sz w:val="20"/>
+          <w:szCs w:val="20"/>
+        </w:rPr>
+        <w:t xml:space="preserve"> with over </w:t>
       </w:r>
       <w:r>
         <w:rPr>
@@ -517,7 +551,31 @@
           <w:sz w:val="20"/>
           <w:szCs w:val="20"/>
         </w:rPr>
-        <w:t xml:space="preserve">, HTML5, CSS3/SCSS, Bootstrap </w:t>
+        <w:t>,</w:t>
+      </w:r>
+      <w:r>
+        <w:rPr>
+          <w:color w:val="000000"/>
+          <w:sz w:val="20"/>
+          <w:szCs w:val="20"/>
+        </w:rPr>
+        <w:t xml:space="preserve"> </w:t>
+      </w:r>
+      <w:r>
+        <w:rPr>
+          <w:color w:val="000000"/>
+          <w:sz w:val="20"/>
+          <w:szCs w:val="20"/>
+        </w:rPr>
+        <w:t>NodeJS, MongoDB,</w:t>
+      </w:r>
+      <w:r>
+        <w:rPr>
+          <w:color w:val="000000"/>
+          <w:sz w:val="20"/>
+          <w:szCs w:val="20"/>
+        </w:rPr>
+        <w:t xml:space="preserve"> HTML5, CSS3/SCSS, Bootstrap </w:t>
       </w:r>
       <w:r>
         <w:rPr>
@@ -592,7 +650,15 @@
           <w:sz w:val="20"/>
           <w:szCs w:val="20"/>
         </w:rPr>
-        <w:t>Strong communication, problem-solving, and planning skills, with ability to work independently or within a team environment.</w:t>
+        <w:t>Strong communication, problem-solving, and planning skills, with ability to work independently or within a team environment</w:t>
+      </w:r>
+      <w:r>
+        <w:rPr>
+          <w:color w:val="000000"/>
+          <w:sz w:val="20"/>
+          <w:szCs w:val="20"/>
+        </w:rPr>
+        <w:t>, currently working as MEAN stack developer.</w:t>
       </w:r>
     </w:p>
     <w:p>
@@ -662,7 +728,46 @@
           <w:sz w:val="20"/>
           <w:szCs w:val="20"/>
         </w:rPr>
-        <w:t xml:space="preserve"> web technologies, Angular etc.</w:t>
+        <w:t xml:space="preserve"> web technologies, Angular</w:t>
+      </w:r>
+      <w:r>
+        <w:rPr>
+          <w:color w:val="000000"/>
+          <w:sz w:val="20"/>
+          <w:szCs w:val="20"/>
+        </w:rPr>
+        <w:t>, ReactJS, NodeJS, MongoDB etc.</w:t>
+      </w:r>
+    </w:p>
+    <w:p>
+      <w:pPr>
+        <w:numPr>
+          <w:ilvl w:val="0"/>
+          <w:numId w:val="2"/>
+        </w:numPr>
+        <w:pBdr>
+          <w:top w:val="nil"/>
+          <w:left w:val="nil"/>
+          <w:bottom w:val="nil"/>
+          <w:right w:val="nil"/>
+          <w:between w:val="nil"/>
+        </w:pBdr>
+        <w:spacing w:after="0" w:line="240" w:lineRule="auto"/>
+        <w:rPr>
+          <w:color w:val="000000"/>
+          <w:sz w:val="20"/>
+          <w:szCs w:val="20"/>
+          <w:highlight w:val="white"/>
+        </w:rPr>
+      </w:pPr>
+      <w:r>
+        <w:rPr>
+          <w:color w:val="000000"/>
+          <w:sz w:val="20"/>
+          <w:szCs w:val="20"/>
+          <w:highlight w:val="white"/>
+        </w:rPr>
+        <w:t>Trainer/Mentor for web technologies and provide free webinars, workshops, seminars and free classes.</w:t>
       </w:r>
     </w:p>
     <w:p>
@@ -814,7 +919,39 @@
           <w:sz w:val="20"/>
           <w:szCs w:val="20"/>
         </w:rPr>
-        <w:t xml:space="preserve">, API Integration, business logic, </w:t>
+        <w:t xml:space="preserve">, </w:t>
+      </w:r>
+      <w:r>
+        <w:rPr>
+          <w:color w:val="000000"/>
+          <w:sz w:val="20"/>
+          <w:szCs w:val="20"/>
+        </w:rPr>
+        <w:t xml:space="preserve">create </w:t>
+      </w:r>
+      <w:r>
+        <w:rPr>
+          <w:color w:val="000000"/>
+          <w:sz w:val="20"/>
+          <w:szCs w:val="20"/>
+        </w:rPr>
+        <w:t>API</w:t>
+      </w:r>
+      <w:r>
+        <w:rPr>
+          <w:color w:val="000000"/>
+          <w:sz w:val="20"/>
+          <w:szCs w:val="20"/>
+        </w:rPr>
+        <w:t xml:space="preserve"> and i</w:t>
+      </w:r>
+      <w:r>
+        <w:rPr>
+          <w:color w:val="000000"/>
+          <w:sz w:val="20"/>
+          <w:szCs w:val="20"/>
+        </w:rPr>
+        <w:t xml:space="preserve">ntegration, business logic, </w:t>
       </w:r>
       <w:r>
         <w:rPr>
@@ -933,7 +1070,34 @@
           <w:szCs w:val="20"/>
           <w:highlight w:val="white"/>
         </w:rPr>
-        <w:t xml:space="preserve"> Work with backend team in behalf of NodeJS and MongoDB.</w:t>
+        <w:t xml:space="preserve"> </w:t>
+      </w:r>
+      <w:r>
+        <w:rPr>
+          <w:color w:val="000000"/>
+          <w:sz w:val="20"/>
+          <w:szCs w:val="20"/>
+          <w:highlight w:val="white"/>
+        </w:rPr>
+        <w:t>Create API in</w:t>
+      </w:r>
+      <w:r>
+        <w:rPr>
+          <w:color w:val="000000"/>
+          <w:sz w:val="20"/>
+          <w:szCs w:val="20"/>
+          <w:highlight w:val="white"/>
+        </w:rPr>
+        <w:t xml:space="preserve"> NodeJS and MongoDB</w:t>
+      </w:r>
+      <w:r>
+        <w:rPr>
+          <w:color w:val="000000"/>
+          <w:sz w:val="20"/>
+          <w:szCs w:val="20"/>
+          <w:highlight w:val="white"/>
+        </w:rPr>
+        <w:t xml:space="preserve"> for integration with UI Team as well.</w:t>
       </w:r>
     </w:p>
     <w:p>
@@ -1064,7 +1228,23 @@
           <w:sz w:val="20"/>
           <w:szCs w:val="20"/>
         </w:rPr>
-        <w:t xml:space="preserve">, API Integration, business logic, </w:t>
+        <w:t>, API Integration</w:t>
+      </w:r>
+      <w:r>
+        <w:rPr>
+          <w:color w:val="000000"/>
+          <w:sz w:val="20"/>
+          <w:szCs w:val="20"/>
+        </w:rPr>
+        <w:t>/Creation</w:t>
+      </w:r>
+      <w:r>
+        <w:rPr>
+          <w:color w:val="000000"/>
+          <w:sz w:val="20"/>
+          <w:szCs w:val="20"/>
+        </w:rPr>
+        <w:t xml:space="preserve">, business logic, </w:t>
       </w:r>
       <w:r>
         <w:rPr>
@@ -1075,6 +1255,13 @@
       </w:r>
       <w:r>
         <w:rPr>
+          <w:sz w:val="20"/>
+          <w:szCs w:val="20"/>
+        </w:rPr>
+        <w:t>/Backend</w:t>
+      </w:r>
+      <w:r>
+        <w:rPr>
           <w:color w:val="000000"/>
           <w:sz w:val="20"/>
           <w:szCs w:val="20"/>
@@ -1133,6 +1320,15 @@
           <w:highlight w:val="white"/>
         </w:rPr>
         <w:t>5</w:t>
+      </w:r>
+      <w:r>
+        <w:rPr>
+          <w:color w:val="000000"/>
+          <w:sz w:val="20"/>
+          <w:szCs w:val="20"/>
+          <w:highlight w:val="white"/>
+        </w:rPr>
+        <w:t>/Node JS/Mongo DB</w:t>
       </w:r>
       <w:r>
         <w:rPr>
@@ -1764,28 +1960,14 @@
         </w:rPr>
         <w:t xml:space="preserve">Worked on WordPress </w:t>
       </w:r>
-    </w:p>
-    <w:p>
-      <w:pPr>
-        <w:numPr>
-          <w:ilvl w:val="0"/>
-          <w:numId w:val="6"/>
-        </w:numPr>
-        <w:pBdr>
-          <w:top w:val="nil"/>
-          <w:left w:val="nil"/>
-          <w:bottom w:val="nil"/>
-          <w:right w:val="nil"/>
-          <w:between w:val="nil"/>
-        </w:pBdr>
-        <w:shd w:val="clear" w:color="auto" w:fill="FFFFFF"/>
-        <w:spacing w:after="0" w:line="240" w:lineRule="auto"/>
-        <w:rPr>
-          <w:color w:val="000000"/>
-          <w:sz w:val="20"/>
-          <w:szCs w:val="20"/>
-        </w:rPr>
-      </w:pPr>
+      <w:r>
+        <w:rPr>
+          <w:color w:val="000000"/>
+          <w:sz w:val="20"/>
+          <w:szCs w:val="20"/>
+        </w:rPr>
+        <w:t xml:space="preserve">, </w:t>
+      </w:r>
       <w:r>
         <w:rPr>
           <w:color w:val="000000"/>
@@ -1794,18 +1976,6 @@
         </w:rPr>
         <w:t>Website hosting &amp; updating</w:t>
       </w:r>
-    </w:p>
-    <w:p>
-      <w:pPr>
-        <w:spacing w:after="0" w:line="240" w:lineRule="auto"/>
-        <w:rPr>
-          <w:b/>
-          <w:color w:val="000000"/>
-          <w:sz w:val="20"/>
-          <w:szCs w:val="20"/>
-          <w:highlight w:val="white"/>
-        </w:rPr>
-      </w:pPr>
     </w:p>
     <w:p>
       <w:pPr>
@@ -3220,7 +3390,23 @@
           <w:sz w:val="20"/>
           <w:szCs w:val="20"/>
         </w:rPr>
-        <w:t xml:space="preserve"> for Angular &amp; Web Technologies from the last 2 years.</w:t>
+        <w:t xml:space="preserve"> for </w:t>
+      </w:r>
+      <w:r>
+        <w:rPr>
+          <w:color w:val="000000"/>
+          <w:sz w:val="20"/>
+          <w:szCs w:val="20"/>
+        </w:rPr>
+        <w:t>MEAN Stack</w:t>
+      </w:r>
+      <w:r>
+        <w:rPr>
+          <w:color w:val="000000"/>
+          <w:sz w:val="20"/>
+          <w:szCs w:val="20"/>
+        </w:rPr>
+        <w:t xml:space="preserve"> &amp; Web Technologies from the last 2 years.</w:t>
       </w:r>
     </w:p>
     <w:p>
@@ -3250,15 +3436,7 @@
           <w:sz w:val="20"/>
           <w:szCs w:val="20"/>
         </w:rPr>
-        <w:t>An</w:t>
-      </w:r>
-      <w:r>
-        <w:rPr>
-          <w:color w:val="000000"/>
-          <w:sz w:val="20"/>
-          <w:szCs w:val="20"/>
-        </w:rPr>
-        <w:t xml:space="preserve"> </w:t>
+        <w:t xml:space="preserve">An </w:t>
       </w:r>
       <w:r>
         <w:rPr>
@@ -3276,39 +3454,23 @@
           <w:sz w:val="20"/>
           <w:szCs w:val="20"/>
         </w:rPr>
-        <w:t xml:space="preserve"> for </w:t>
-      </w:r>
-      <w:r>
-        <w:rPr>
-          <w:color w:val="000000"/>
-          <w:sz w:val="20"/>
-          <w:szCs w:val="20"/>
-        </w:rPr>
-        <w:t>open-source</w:t>
-      </w:r>
-      <w:r>
-        <w:rPr>
-          <w:color w:val="000000"/>
-          <w:sz w:val="20"/>
-          <w:szCs w:val="20"/>
-        </w:rPr>
-        <w:t xml:space="preserve"> </w:t>
-      </w:r>
-      <w:r>
-        <w:rPr>
-          <w:color w:val="000000"/>
-          <w:sz w:val="20"/>
-          <w:szCs w:val="20"/>
-        </w:rPr>
-        <w:t>community,</w:t>
-      </w:r>
-      <w:r>
-        <w:rPr>
-          <w:color w:val="000000"/>
-          <w:sz w:val="20"/>
-          <w:szCs w:val="20"/>
-        </w:rPr>
-        <w:t xml:space="preserve"> web technologies, Angular etc.</w:t>
+        <w:t xml:space="preserve"> for open-source community, web technologies, </w:t>
+      </w:r>
+      <w:r>
+        <w:rPr>
+          <w:color w:val="000000"/>
+          <w:sz w:val="20"/>
+          <w:szCs w:val="20"/>
+        </w:rPr>
+        <w:t>MEAN Stack</w:t>
+      </w:r>
+      <w:r>
+        <w:rPr>
+          <w:color w:val="000000"/>
+          <w:sz w:val="20"/>
+          <w:szCs w:val="20"/>
+        </w:rPr>
+        <w:t xml:space="preserve"> etc.</w:t>
       </w:r>
     </w:p>
     <w:p>
@@ -4571,6 +4733,7 @@
   <w:style w:type="character" w:default="1" w:styleId="DefaultParagraphFont">
     <w:name w:val="Default Paragraph Font"/>
     <w:uiPriority w:val="1"/>
+    <w:semiHidden/>
     <w:unhideWhenUsed/>
   </w:style>
   <w:style w:type="table" w:default="1" w:styleId="TableNormal">

</xml_diff>